<commit_message>
Mẫu mô tả use-case
</commit_message>
<xml_diff>
--- a/Docs/MoTaUseCase.docx
+++ b/Docs/MoTaUseCase.docx
@@ -19,9 +19,410 @@
           <w:bCs/>
           <w:color w:val="000000" w:themeColor="text1"/>
         </w:rPr>
+        <w:t>Đăng nhập</w:t>
+      </w:r>
+    </w:p>
+    <w:p>
+      <w:r>
+        <w:t>xxx</w:t>
+      </w:r>
+    </w:p>
+    <w:p>
+      <w:pPr>
+        <w:pStyle w:val="Heading1"/>
+        <w:rPr>
+          <w:rFonts w:ascii="Arial" w:hAnsi="Arial" w:cs="Arial"/>
+          <w:b/>
+          <w:bCs/>
+          <w:color w:val="000000" w:themeColor="text1"/>
+        </w:rPr>
+      </w:pPr>
+      <w:r>
+        <w:rPr>
+          <w:rFonts w:ascii="Arial" w:hAnsi="Arial" w:cs="Arial"/>
+          <w:b/>
+          <w:bCs/>
+          <w:color w:val="000000" w:themeColor="text1"/>
+        </w:rPr>
         <w:t>Quản lý thông tin cá nhân</w:t>
       </w:r>
     </w:p>
+    <w:tbl>
+      <w:tblPr>
+        <w:tblStyle w:val="TableGrid"/>
+        <w:tblW w:w="0" w:type="auto"/>
+        <w:tblLook w:val="04A0" w:firstRow="1" w:lastRow="0" w:firstColumn="1" w:lastColumn="0" w:noHBand="0" w:noVBand="1"/>
+      </w:tblPr>
+      <w:tblGrid>
+        <w:gridCol w:w="2263"/>
+        <w:gridCol w:w="6799"/>
+      </w:tblGrid>
+      <w:tr>
+        <w:tc>
+          <w:tcPr>
+            <w:tcW w:w="2263" w:type="dxa"/>
+          </w:tcPr>
+          <w:p>
+            <w:r>
+              <w:t>Tên use case</w:t>
+            </w:r>
+          </w:p>
+        </w:tc>
+        <w:tc>
+          <w:tcPr>
+            <w:tcW w:w="6799" w:type="dxa"/>
+          </w:tcPr>
+          <w:p>
+            <w:r>
+              <w:t>Quản lý thông tin cá nhân</w:t>
+            </w:r>
+          </w:p>
+        </w:tc>
+      </w:tr>
+      <w:tr>
+        <w:tc>
+          <w:tcPr>
+            <w:tcW w:w="2263" w:type="dxa"/>
+          </w:tcPr>
+          <w:p>
+            <w:r>
+              <w:t>Mô tả</w:t>
+            </w:r>
+          </w:p>
+        </w:tc>
+        <w:tc>
+          <w:tcPr>
+            <w:tcW w:w="6799" w:type="dxa"/>
+          </w:tcPr>
+          <w:p>
+            <w:r>
+              <w:t>Thay đổi thông tin cá nhân của người dùng</w:t>
+            </w:r>
+          </w:p>
+        </w:tc>
+      </w:tr>
+      <w:tr>
+        <w:tc>
+          <w:tcPr>
+            <w:tcW w:w="2263" w:type="dxa"/>
+          </w:tcPr>
+          <w:p>
+            <w:r>
+              <w:t>Tác nhân</w:t>
+            </w:r>
+          </w:p>
+        </w:tc>
+        <w:tc>
+          <w:tcPr>
+            <w:tcW w:w="6799" w:type="dxa"/>
+          </w:tcPr>
+          <w:p>
+            <w:r>
+              <w:t>Người dùng</w:t>
+            </w:r>
+          </w:p>
+        </w:tc>
+      </w:tr>
+      <w:tr>
+        <w:tc>
+          <w:tcPr>
+            <w:tcW w:w="2263" w:type="dxa"/>
+          </w:tcPr>
+          <w:p>
+            <w:r>
+              <w:t>Độ cần thiết</w:t>
+            </w:r>
+          </w:p>
+        </w:tc>
+        <w:tc>
+          <w:tcPr>
+            <w:tcW w:w="6799" w:type="dxa"/>
+          </w:tcPr>
+          <w:p>
+            <w:r>
+              <w:t>Phải có</w:t>
+            </w:r>
+          </w:p>
+        </w:tc>
+      </w:tr>
+      <w:tr>
+        <w:tc>
+          <w:tcPr>
+            <w:tcW w:w="2263" w:type="dxa"/>
+          </w:tcPr>
+          <w:p>
+            <w:r>
+              <w:t>Điều kiện thực hiện kích hoạt</w:t>
+            </w:r>
+          </w:p>
+        </w:tc>
+        <w:tc>
+          <w:tcPr>
+            <w:tcW w:w="6799" w:type="dxa"/>
+          </w:tcPr>
+          <w:p>
+            <w:r>
+              <w:t xml:space="preserve">Người dùng </w:t>
+            </w:r>
+            <w:r>
+              <w:t>muốn</w:t>
+            </w:r>
+            <w:r>
+              <w:t xml:space="preserve"> quản lý thông tin</w:t>
+            </w:r>
+            <w:r>
+              <w:t xml:space="preserve"> cá nhân</w:t>
+            </w:r>
+          </w:p>
+        </w:tc>
+      </w:tr>
+      <w:tr>
+        <w:tc>
+          <w:tcPr>
+            <w:tcW w:w="2263" w:type="dxa"/>
+          </w:tcPr>
+          <w:p>
+            <w:r>
+              <w:t>Điều kiện cần để kích hoạt</w:t>
+            </w:r>
+          </w:p>
+        </w:tc>
+        <w:tc>
+          <w:tcPr>
+            <w:tcW w:w="6799" w:type="dxa"/>
+          </w:tcPr>
+          <w:p>
+            <w:r>
+              <w:t>Đã đăng nhập</w:t>
+            </w:r>
+            <w:r>
+              <w:t xml:space="preserve"> thành công</w:t>
+            </w:r>
+          </w:p>
+        </w:tc>
+      </w:tr>
+      <w:tr>
+        <w:tc>
+          <w:tcPr>
+            <w:tcW w:w="2263" w:type="dxa"/>
+          </w:tcPr>
+          <w:p>
+            <w:r>
+              <w:t>Yêu cầu khi use case thành công</w:t>
+            </w:r>
+          </w:p>
+        </w:tc>
+        <w:tc>
+          <w:tcPr>
+            <w:tcW w:w="6799" w:type="dxa"/>
+          </w:tcPr>
+          <w:p>
+            <w:r>
+              <w:t>Thông tin cá nhân được cập nhật</w:t>
+            </w:r>
+          </w:p>
+        </w:tc>
+      </w:tr>
+      <w:tr>
+        <w:tc>
+          <w:tcPr>
+            <w:tcW w:w="2263" w:type="dxa"/>
+          </w:tcPr>
+          <w:p>
+            <w:r>
+              <w:t>Luồng chính</w:t>
+            </w:r>
+          </w:p>
+        </w:tc>
+        <w:tc>
+          <w:tcPr>
+            <w:tcW w:w="6799" w:type="dxa"/>
+          </w:tcPr>
+          <w:p>
+            <w:pPr>
+              <w:pStyle w:val="ListParagraph"/>
+              <w:numPr>
+                <w:ilvl w:val="0"/>
+                <w:numId w:val="3"/>
+              </w:numPr>
+            </w:pPr>
+            <w:r>
+              <w:t>Người dùng nhấn vào ảnh đại diện.</w:t>
+            </w:r>
+          </w:p>
+          <w:p>
+            <w:pPr>
+              <w:pStyle w:val="ListParagraph"/>
+              <w:numPr>
+                <w:ilvl w:val="0"/>
+                <w:numId w:val="3"/>
+              </w:numPr>
+            </w:pPr>
+            <w:r>
+              <w:t>Hệ thống hiển thị danh sách tuỳ chọn liên quan đến tài khoản người dùng.</w:t>
+            </w:r>
+          </w:p>
+          <w:p>
+            <w:pPr>
+              <w:pStyle w:val="ListParagraph"/>
+              <w:numPr>
+                <w:ilvl w:val="0"/>
+                <w:numId w:val="3"/>
+              </w:numPr>
+            </w:pPr>
+            <w:r>
+              <w:t>Người dùng chọn “Quản lý thông tin cá nhân”.</w:t>
+            </w:r>
+          </w:p>
+          <w:p>
+            <w:pPr>
+              <w:pStyle w:val="ListParagraph"/>
+              <w:numPr>
+                <w:ilvl w:val="0"/>
+                <w:numId w:val="3"/>
+              </w:numPr>
+            </w:pPr>
+            <w:r>
+              <w:t>Hệ thống điều hướng người dùng đến trang cập nhật thông tin cá nhân.</w:t>
+            </w:r>
+          </w:p>
+          <w:p>
+            <w:pPr>
+              <w:pStyle w:val="ListParagraph"/>
+              <w:numPr>
+                <w:ilvl w:val="0"/>
+                <w:numId w:val="3"/>
+              </w:numPr>
+            </w:pPr>
+            <w:r>
+              <w:t>Người dùng chọn thông tin cần chỉnh sửa và chỉnh sửa.</w:t>
+            </w:r>
+          </w:p>
+          <w:p>
+            <w:pPr>
+              <w:pStyle w:val="ListParagraph"/>
+              <w:numPr>
+                <w:ilvl w:val="0"/>
+                <w:numId w:val="3"/>
+              </w:numPr>
+            </w:pPr>
+            <w:r>
+              <w:t>Sau khi xác nhận thống tin mới, người dùng nhấn “Cập nhật”.</w:t>
+            </w:r>
+          </w:p>
+          <w:p>
+            <w:pPr>
+              <w:pStyle w:val="ListParagraph"/>
+              <w:numPr>
+                <w:ilvl w:val="0"/>
+                <w:numId w:val="3"/>
+              </w:numPr>
+            </w:pPr>
+            <w:r>
+              <w:t>Hệ thống nhận thông tin mới để cập nhật vào cơ sở dữ liệu.</w:t>
+            </w:r>
+          </w:p>
+        </w:tc>
+      </w:tr>
+      <w:tr>
+        <w:tc>
+          <w:tcPr>
+            <w:tcW w:w="2263" w:type="dxa"/>
+          </w:tcPr>
+          <w:p>
+            <w:r>
+              <w:t>Luồng thay thế</w:t>
+            </w:r>
+          </w:p>
+        </w:tc>
+        <w:tc>
+          <w:tcPr>
+            <w:tcW w:w="6799" w:type="dxa"/>
+          </w:tcPr>
+          <w:p>
+            <w:r>
+              <w:t>5a. Nếu người dùng chọn sửa mật khẩu, yêu cầu người dùng nhập mật khẩu cũ, mật khẩu mới và xác nhận mật khẩu mới.</w:t>
+            </w:r>
+          </w:p>
+        </w:tc>
+      </w:tr>
+      <w:tr>
+        <w:tc>
+          <w:tcPr>
+            <w:tcW w:w="2263" w:type="dxa"/>
+          </w:tcPr>
+          <w:p>
+            <w:r>
+              <w:t>Luồng thất bại</w:t>
+            </w:r>
+          </w:p>
+        </w:tc>
+        <w:tc>
+          <w:tcPr>
+            <w:tcW w:w="6799" w:type="dxa"/>
+          </w:tcPr>
+          <w:p>
+            <w:r>
+              <w:t>5b. Thông tin người dùng nhập không hợp lệ, quay lại bước 5.</w:t>
+            </w:r>
+          </w:p>
+          <w:p>
+            <w:r>
+              <w:t>5a1. Người dùng nhập sai mật khẩu, yêu cầu nhập lại.</w:t>
+            </w:r>
+          </w:p>
+        </w:tc>
+      </w:tr>
+      <w:tr>
+        <w:tc>
+          <w:tcPr>
+            <w:tcW w:w="2263" w:type="dxa"/>
+          </w:tcPr>
+          <w:p>
+            <w:r>
+              <w:t>Nguyên tắc</w:t>
+            </w:r>
+          </w:p>
+        </w:tc>
+        <w:tc>
+          <w:tcPr>
+            <w:tcW w:w="6799" w:type="dxa"/>
+          </w:tcPr>
+          <w:p>
+            <w:r>
+              <w:t>Khi đổi thông tin, các thông tin hiển thị liên quan ở nơi khác cũng được cập nhật</w:t>
+            </w:r>
+          </w:p>
+        </w:tc>
+      </w:tr>
+      <w:tr>
+        <w:tc>
+          <w:tcPr>
+            <w:tcW w:w="2263" w:type="dxa"/>
+          </w:tcPr>
+          <w:p>
+            <w:r>
+              <w:t>Yêu cầu phi chức năng</w:t>
+            </w:r>
+          </w:p>
+        </w:tc>
+        <w:tc>
+          <w:tcPr>
+            <w:tcW w:w="6799" w:type="dxa"/>
+          </w:tcPr>
+          <w:p>
+            <w:r>
+              <w:t xml:space="preserve">Giới hạn số lần được đổi trong 1 khoảng thgian nhất định </w:t>
+            </w:r>
+            <w:r>
+              <w:br/>
+              <w:t>(vd: 1 lần / ngày)</w:t>
+            </w:r>
+          </w:p>
+        </w:tc>
+      </w:tr>
+    </w:tbl>
+    <w:p/>
     <w:p>
       <w:pPr>
         <w:pStyle w:val="Heading1"/>
@@ -39,6 +440,7 @@
           <w:bCs/>
           <w:color w:val="000000" w:themeColor="text1"/>
         </w:rPr>
+        <w:lastRenderedPageBreak/>
         <w:t>Quản lý thông tin mặt hàng</w:t>
       </w:r>
     </w:p>
@@ -351,6 +753,407 @@
     </w:sectPr>
   </w:body>
 </w:document>
+</file>
+
+<file path=word/numbering.xml><?xml version="1.0" encoding="utf-8"?>
+<w:numbering xmlns:wpc="http://schemas.microsoft.com/office/word/2010/wordprocessingCanvas" xmlns:cx="http://schemas.microsoft.com/office/drawing/2014/chartex" xmlns:cx1="http://schemas.microsoft.com/office/drawing/2015/9/8/chartex" xmlns:cx2="http://schemas.microsoft.com/office/drawing/2015/10/21/chartex" xmlns:cx3="http://schemas.microsoft.com/office/drawing/2016/5/9/chartex" xmlns:cx4="http://schemas.microsoft.com/office/drawing/2016/5/10/chartex" xmlns:cx5="http://schemas.microsoft.com/office/drawing/2016/5/11/chartex" xmlns:cx6="http://schemas.microsoft.com/office/drawing/2016/5/12/chartex" xmlns:cx7="http://schemas.microsoft.com/office/drawing/2016/5/13/chartex" xmlns:cx8="http://schemas.microsoft.com/office/drawing/2016/5/14/chartex" xmlns:mc="http://schemas.openxmlformats.org/markup-compatibility/2006" xmlns:aink="http://schemas.microsoft.com/office/drawing/2016/ink" xmlns:am3d="http://schemas.microsoft.com/office/drawing/2017/model3d" xmlns:o="urn:schemas-microsoft-com:office:office" xmlns:r="http://schemas.openxmlformats.org/officeDocument/2006/relationships" xmlns:m="http://schemas.openxmlformats.org/officeDocument/2006/math" xmlns:v="urn:schemas-microsoft-com:vml" xmlns:wp14="http://schemas.microsoft.com/office/word/2010/wordprocessingDrawing" xmlns:wp="http://schemas.openxmlformats.org/drawingml/2006/wordprocessingDrawing" xmlns:w10="urn:schemas-microsoft-com:office:word" xmlns:w="http://schemas.openxmlformats.org/wordprocessingml/2006/main" xmlns:w14="http://schemas.microsoft.com/office/word/2010/wordml" xmlns:w15="http://schemas.microsoft.com/office/word/2012/wordml" xmlns:w16cex="http://schemas.microsoft.com/office/word/2018/wordml/cex" xmlns:w16cid="http://schemas.microsoft.com/office/word/2016/wordml/cid" xmlns:w16="http://schemas.microsoft.com/office/word/2018/wordml" xmlns:w16se="http://schemas.microsoft.com/office/word/2015/wordml/symex" xmlns:wpg="http://schemas.microsoft.com/office/word/2010/wordprocessingGroup" xmlns:wpi="http://schemas.microsoft.com/office/word/2010/wordprocessingInk" xmlns:wne="http://schemas.microsoft.com/office/word/2006/wordml" xmlns:wps="http://schemas.microsoft.com/office/word/2010/wordprocessingShape" mc:Ignorable="w14 w15 w16se w16cid w16 w16cex wp14">
+  <w:abstractNum w:abstractNumId="0" w15:restartNumberingAfterBreak="0">
+    <w:nsid w:val="10775D1E"/>
+    <w:multiLevelType w:val="hybridMultilevel"/>
+    <w:tmpl w:val="1D28CD2C"/>
+    <w:lvl w:ilvl="0" w:tplc="0409000F">
+      <w:start w:val="1"/>
+      <w:numFmt w:val="decimal"/>
+      <w:lvlText w:val="%1."/>
+      <w:lvlJc w:val="left"/>
+      <w:pPr>
+        <w:ind w:left="720" w:hanging="360"/>
+      </w:pPr>
+      <w:rPr>
+        <w:rFonts w:hint="default"/>
+      </w:rPr>
+    </w:lvl>
+    <w:lvl w:ilvl="1" w:tplc="04090019" w:tentative="1">
+      <w:start w:val="1"/>
+      <w:numFmt w:val="lowerLetter"/>
+      <w:lvlText w:val="%2."/>
+      <w:lvlJc w:val="left"/>
+      <w:pPr>
+        <w:ind w:left="1440" w:hanging="360"/>
+      </w:pPr>
+    </w:lvl>
+    <w:lvl w:ilvl="2" w:tplc="0409001B" w:tentative="1">
+      <w:start w:val="1"/>
+      <w:numFmt w:val="lowerRoman"/>
+      <w:lvlText w:val="%3."/>
+      <w:lvlJc w:val="right"/>
+      <w:pPr>
+        <w:ind w:left="2160" w:hanging="180"/>
+      </w:pPr>
+    </w:lvl>
+    <w:lvl w:ilvl="3" w:tplc="0409000F" w:tentative="1">
+      <w:start w:val="1"/>
+      <w:numFmt w:val="decimal"/>
+      <w:lvlText w:val="%4."/>
+      <w:lvlJc w:val="left"/>
+      <w:pPr>
+        <w:ind w:left="2880" w:hanging="360"/>
+      </w:pPr>
+    </w:lvl>
+    <w:lvl w:ilvl="4" w:tplc="04090019" w:tentative="1">
+      <w:start w:val="1"/>
+      <w:numFmt w:val="lowerLetter"/>
+      <w:lvlText w:val="%5."/>
+      <w:lvlJc w:val="left"/>
+      <w:pPr>
+        <w:ind w:left="3600" w:hanging="360"/>
+      </w:pPr>
+    </w:lvl>
+    <w:lvl w:ilvl="5" w:tplc="0409001B" w:tentative="1">
+      <w:start w:val="1"/>
+      <w:numFmt w:val="lowerRoman"/>
+      <w:lvlText w:val="%6."/>
+      <w:lvlJc w:val="right"/>
+      <w:pPr>
+        <w:ind w:left="4320" w:hanging="180"/>
+      </w:pPr>
+    </w:lvl>
+    <w:lvl w:ilvl="6" w:tplc="0409000F" w:tentative="1">
+      <w:start w:val="1"/>
+      <w:numFmt w:val="decimal"/>
+      <w:lvlText w:val="%7."/>
+      <w:lvlJc w:val="left"/>
+      <w:pPr>
+        <w:ind w:left="5040" w:hanging="360"/>
+      </w:pPr>
+    </w:lvl>
+    <w:lvl w:ilvl="7" w:tplc="04090019" w:tentative="1">
+      <w:start w:val="1"/>
+      <w:numFmt w:val="lowerLetter"/>
+      <w:lvlText w:val="%8."/>
+      <w:lvlJc w:val="left"/>
+      <w:pPr>
+        <w:ind w:left="5760" w:hanging="360"/>
+      </w:pPr>
+    </w:lvl>
+    <w:lvl w:ilvl="8" w:tplc="0409001B" w:tentative="1">
+      <w:start w:val="1"/>
+      <w:numFmt w:val="lowerRoman"/>
+      <w:lvlText w:val="%9."/>
+      <w:lvlJc w:val="right"/>
+      <w:pPr>
+        <w:ind w:left="6480" w:hanging="180"/>
+      </w:pPr>
+    </w:lvl>
+  </w:abstractNum>
+  <w:abstractNum w:abstractNumId="1" w15:restartNumberingAfterBreak="0">
+    <w:nsid w:val="405E204D"/>
+    <w:multiLevelType w:val="multilevel"/>
+    <w:tmpl w:val="E3246346"/>
+    <w:lvl w:ilvl="0">
+      <w:start w:val="1"/>
+      <w:numFmt w:val="bullet"/>
+      <w:lvlText w:val=""/>
+      <w:lvlJc w:val="left"/>
+      <w:pPr>
+        <w:tabs>
+          <w:tab w:val="num" w:pos="720"/>
+        </w:tabs>
+        <w:ind w:left="720" w:hanging="360"/>
+      </w:pPr>
+      <w:rPr>
+        <w:rFonts w:ascii="Symbol" w:hAnsi="Symbol" w:hint="default"/>
+        <w:sz w:val="20"/>
+      </w:rPr>
+    </w:lvl>
+    <w:lvl w:ilvl="1" w:tentative="1">
+      <w:start w:val="1"/>
+      <w:numFmt w:val="bullet"/>
+      <w:lvlText w:val=""/>
+      <w:lvlJc w:val="left"/>
+      <w:pPr>
+        <w:tabs>
+          <w:tab w:val="num" w:pos="1440"/>
+        </w:tabs>
+        <w:ind w:left="1440" w:hanging="360"/>
+      </w:pPr>
+      <w:rPr>
+        <w:rFonts w:ascii="Symbol" w:hAnsi="Symbol" w:hint="default"/>
+        <w:sz w:val="20"/>
+      </w:rPr>
+    </w:lvl>
+    <w:lvl w:ilvl="2" w:tentative="1">
+      <w:start w:val="1"/>
+      <w:numFmt w:val="bullet"/>
+      <w:lvlText w:val=""/>
+      <w:lvlJc w:val="left"/>
+      <w:pPr>
+        <w:tabs>
+          <w:tab w:val="num" w:pos="2160"/>
+        </w:tabs>
+        <w:ind w:left="2160" w:hanging="360"/>
+      </w:pPr>
+      <w:rPr>
+        <w:rFonts w:ascii="Symbol" w:hAnsi="Symbol" w:hint="default"/>
+        <w:sz w:val="20"/>
+      </w:rPr>
+    </w:lvl>
+    <w:lvl w:ilvl="3" w:tentative="1">
+      <w:start w:val="1"/>
+      <w:numFmt w:val="bullet"/>
+      <w:lvlText w:val=""/>
+      <w:lvlJc w:val="left"/>
+      <w:pPr>
+        <w:tabs>
+          <w:tab w:val="num" w:pos="2880"/>
+        </w:tabs>
+        <w:ind w:left="2880" w:hanging="360"/>
+      </w:pPr>
+      <w:rPr>
+        <w:rFonts w:ascii="Symbol" w:hAnsi="Symbol" w:hint="default"/>
+        <w:sz w:val="20"/>
+      </w:rPr>
+    </w:lvl>
+    <w:lvl w:ilvl="4" w:tentative="1">
+      <w:start w:val="1"/>
+      <w:numFmt w:val="bullet"/>
+      <w:lvlText w:val=""/>
+      <w:lvlJc w:val="left"/>
+      <w:pPr>
+        <w:tabs>
+          <w:tab w:val="num" w:pos="3600"/>
+        </w:tabs>
+        <w:ind w:left="3600" w:hanging="360"/>
+      </w:pPr>
+      <w:rPr>
+        <w:rFonts w:ascii="Symbol" w:hAnsi="Symbol" w:hint="default"/>
+        <w:sz w:val="20"/>
+      </w:rPr>
+    </w:lvl>
+    <w:lvl w:ilvl="5" w:tentative="1">
+      <w:start w:val="1"/>
+      <w:numFmt w:val="bullet"/>
+      <w:lvlText w:val=""/>
+      <w:lvlJc w:val="left"/>
+      <w:pPr>
+        <w:tabs>
+          <w:tab w:val="num" w:pos="4320"/>
+        </w:tabs>
+        <w:ind w:left="4320" w:hanging="360"/>
+      </w:pPr>
+      <w:rPr>
+        <w:rFonts w:ascii="Symbol" w:hAnsi="Symbol" w:hint="default"/>
+        <w:sz w:val="20"/>
+      </w:rPr>
+    </w:lvl>
+    <w:lvl w:ilvl="6" w:tentative="1">
+      <w:start w:val="1"/>
+      <w:numFmt w:val="bullet"/>
+      <w:lvlText w:val=""/>
+      <w:lvlJc w:val="left"/>
+      <w:pPr>
+        <w:tabs>
+          <w:tab w:val="num" w:pos="5040"/>
+        </w:tabs>
+        <w:ind w:left="5040" w:hanging="360"/>
+      </w:pPr>
+      <w:rPr>
+        <w:rFonts w:ascii="Symbol" w:hAnsi="Symbol" w:hint="default"/>
+        <w:sz w:val="20"/>
+      </w:rPr>
+    </w:lvl>
+    <w:lvl w:ilvl="7" w:tentative="1">
+      <w:start w:val="1"/>
+      <w:numFmt w:val="bullet"/>
+      <w:lvlText w:val=""/>
+      <w:lvlJc w:val="left"/>
+      <w:pPr>
+        <w:tabs>
+          <w:tab w:val="num" w:pos="5760"/>
+        </w:tabs>
+        <w:ind w:left="5760" w:hanging="360"/>
+      </w:pPr>
+      <w:rPr>
+        <w:rFonts w:ascii="Symbol" w:hAnsi="Symbol" w:hint="default"/>
+        <w:sz w:val="20"/>
+      </w:rPr>
+    </w:lvl>
+    <w:lvl w:ilvl="8" w:tentative="1">
+      <w:start w:val="1"/>
+      <w:numFmt w:val="bullet"/>
+      <w:lvlText w:val=""/>
+      <w:lvlJc w:val="left"/>
+      <w:pPr>
+        <w:tabs>
+          <w:tab w:val="num" w:pos="6480"/>
+        </w:tabs>
+        <w:ind w:left="6480" w:hanging="360"/>
+      </w:pPr>
+      <w:rPr>
+        <w:rFonts w:ascii="Symbol" w:hAnsi="Symbol" w:hint="default"/>
+        <w:sz w:val="20"/>
+      </w:rPr>
+    </w:lvl>
+  </w:abstractNum>
+  <w:abstractNum w:abstractNumId="2" w15:restartNumberingAfterBreak="0">
+    <w:nsid w:val="6EB25FC2"/>
+    <w:multiLevelType w:val="multilevel"/>
+    <w:tmpl w:val="DBEC7CF2"/>
+    <w:lvl w:ilvl="0">
+      <w:start w:val="1"/>
+      <w:numFmt w:val="bullet"/>
+      <w:lvlText w:val=""/>
+      <w:lvlJc w:val="left"/>
+      <w:pPr>
+        <w:tabs>
+          <w:tab w:val="num" w:pos="720"/>
+        </w:tabs>
+        <w:ind w:left="720" w:hanging="360"/>
+      </w:pPr>
+      <w:rPr>
+        <w:rFonts w:ascii="Symbol" w:hAnsi="Symbol" w:hint="default"/>
+        <w:sz w:val="20"/>
+      </w:rPr>
+    </w:lvl>
+    <w:lvl w:ilvl="1" w:tentative="1">
+      <w:start w:val="1"/>
+      <w:numFmt w:val="bullet"/>
+      <w:lvlText w:val=""/>
+      <w:lvlJc w:val="left"/>
+      <w:pPr>
+        <w:tabs>
+          <w:tab w:val="num" w:pos="1440"/>
+        </w:tabs>
+        <w:ind w:left="1440" w:hanging="360"/>
+      </w:pPr>
+      <w:rPr>
+        <w:rFonts w:ascii="Symbol" w:hAnsi="Symbol" w:hint="default"/>
+        <w:sz w:val="20"/>
+      </w:rPr>
+    </w:lvl>
+    <w:lvl w:ilvl="2" w:tentative="1">
+      <w:start w:val="1"/>
+      <w:numFmt w:val="bullet"/>
+      <w:lvlText w:val=""/>
+      <w:lvlJc w:val="left"/>
+      <w:pPr>
+        <w:tabs>
+          <w:tab w:val="num" w:pos="2160"/>
+        </w:tabs>
+        <w:ind w:left="2160" w:hanging="360"/>
+      </w:pPr>
+      <w:rPr>
+        <w:rFonts w:ascii="Symbol" w:hAnsi="Symbol" w:hint="default"/>
+        <w:sz w:val="20"/>
+      </w:rPr>
+    </w:lvl>
+    <w:lvl w:ilvl="3" w:tentative="1">
+      <w:start w:val="1"/>
+      <w:numFmt w:val="bullet"/>
+      <w:lvlText w:val=""/>
+      <w:lvlJc w:val="left"/>
+      <w:pPr>
+        <w:tabs>
+          <w:tab w:val="num" w:pos="2880"/>
+        </w:tabs>
+        <w:ind w:left="2880" w:hanging="360"/>
+      </w:pPr>
+      <w:rPr>
+        <w:rFonts w:ascii="Symbol" w:hAnsi="Symbol" w:hint="default"/>
+        <w:sz w:val="20"/>
+      </w:rPr>
+    </w:lvl>
+    <w:lvl w:ilvl="4" w:tentative="1">
+      <w:start w:val="1"/>
+      <w:numFmt w:val="bullet"/>
+      <w:lvlText w:val=""/>
+      <w:lvlJc w:val="left"/>
+      <w:pPr>
+        <w:tabs>
+          <w:tab w:val="num" w:pos="3600"/>
+        </w:tabs>
+        <w:ind w:left="3600" w:hanging="360"/>
+      </w:pPr>
+      <w:rPr>
+        <w:rFonts w:ascii="Symbol" w:hAnsi="Symbol" w:hint="default"/>
+        <w:sz w:val="20"/>
+      </w:rPr>
+    </w:lvl>
+    <w:lvl w:ilvl="5" w:tentative="1">
+      <w:start w:val="1"/>
+      <w:numFmt w:val="bullet"/>
+      <w:lvlText w:val=""/>
+      <w:lvlJc w:val="left"/>
+      <w:pPr>
+        <w:tabs>
+          <w:tab w:val="num" w:pos="4320"/>
+        </w:tabs>
+        <w:ind w:left="4320" w:hanging="360"/>
+      </w:pPr>
+      <w:rPr>
+        <w:rFonts w:ascii="Symbol" w:hAnsi="Symbol" w:hint="default"/>
+        <w:sz w:val="20"/>
+      </w:rPr>
+    </w:lvl>
+    <w:lvl w:ilvl="6" w:tentative="1">
+      <w:start w:val="1"/>
+      <w:numFmt w:val="bullet"/>
+      <w:lvlText w:val=""/>
+      <w:lvlJc w:val="left"/>
+      <w:pPr>
+        <w:tabs>
+          <w:tab w:val="num" w:pos="5040"/>
+        </w:tabs>
+        <w:ind w:left="5040" w:hanging="360"/>
+      </w:pPr>
+      <w:rPr>
+        <w:rFonts w:ascii="Symbol" w:hAnsi="Symbol" w:hint="default"/>
+        <w:sz w:val="20"/>
+      </w:rPr>
+    </w:lvl>
+    <w:lvl w:ilvl="7" w:tentative="1">
+      <w:start w:val="1"/>
+      <w:numFmt w:val="bullet"/>
+      <w:lvlText w:val=""/>
+      <w:lvlJc w:val="left"/>
+      <w:pPr>
+        <w:tabs>
+          <w:tab w:val="num" w:pos="5760"/>
+        </w:tabs>
+        <w:ind w:left="5760" w:hanging="360"/>
+      </w:pPr>
+      <w:rPr>
+        <w:rFonts w:ascii="Symbol" w:hAnsi="Symbol" w:hint="default"/>
+        <w:sz w:val="20"/>
+      </w:rPr>
+    </w:lvl>
+    <w:lvl w:ilvl="8" w:tentative="1">
+      <w:start w:val="1"/>
+      <w:numFmt w:val="bullet"/>
+      <w:lvlText w:val=""/>
+      <w:lvlJc w:val="left"/>
+      <w:pPr>
+        <w:tabs>
+          <w:tab w:val="num" w:pos="6480"/>
+        </w:tabs>
+        <w:ind w:left="6480" w:hanging="360"/>
+      </w:pPr>
+      <w:rPr>
+        <w:rFonts w:ascii="Symbol" w:hAnsi="Symbol" w:hint="default"/>
+        <w:sz w:val="20"/>
+      </w:rPr>
+    </w:lvl>
+  </w:abstractNum>
+  <w:num w:numId="1">
+    <w:abstractNumId w:val="1"/>
+  </w:num>
+  <w:num w:numId="2">
+    <w:abstractNumId w:val="2"/>
+  </w:num>
+  <w:num w:numId="3">
+    <w:abstractNumId w:val="0"/>
+  </w:num>
+</w:numbering>
 </file>
 
 <file path=word/styles.xml><?xml version="1.0" encoding="utf-8"?>
@@ -776,7 +1579,6 @@
   <w:style w:type="character" w:default="1" w:styleId="DefaultParagraphFont">
     <w:name w:val="Default Paragraph Font"/>
     <w:uiPriority w:val="1"/>
-    <w:semiHidden/>
     <w:unhideWhenUsed/>
   </w:style>
   <w:style w:type="table" w:default="1" w:styleId="TableNormal">
@@ -812,6 +1614,36 @@
       <w:sz w:val="32"/>
       <w:szCs w:val="32"/>
     </w:rPr>
+  </w:style>
+  <w:style w:type="table" w:styleId="TableGrid">
+    <w:name w:val="Table Grid"/>
+    <w:basedOn w:val="TableNormal"/>
+    <w:uiPriority w:val="39"/>
+    <w:rsid w:val="00E561DE"/>
+    <w:pPr>
+      <w:spacing w:after="0" w:line="240" w:lineRule="auto"/>
+    </w:pPr>
+    <w:tblPr>
+      <w:tblBorders>
+        <w:top w:val="single" w:sz="4" w:space="0" w:color="auto"/>
+        <w:left w:val="single" w:sz="4" w:space="0" w:color="auto"/>
+        <w:bottom w:val="single" w:sz="4" w:space="0" w:color="auto"/>
+        <w:right w:val="single" w:sz="4" w:space="0" w:color="auto"/>
+        <w:insideH w:val="single" w:sz="4" w:space="0" w:color="auto"/>
+        <w:insideV w:val="single" w:sz="4" w:space="0" w:color="auto"/>
+      </w:tblBorders>
+    </w:tblPr>
+  </w:style>
+  <w:style w:type="paragraph" w:styleId="ListParagraph">
+    <w:name w:val="List Paragraph"/>
+    <w:basedOn w:val="Normal"/>
+    <w:uiPriority w:val="34"/>
+    <w:qFormat/>
+    <w:rsid w:val="001B1D3C"/>
+    <w:pPr>
+      <w:ind w:left="720"/>
+      <w:contextualSpacing/>
+    </w:pPr>
   </w:style>
 </w:styles>
 </file>

</xml_diff>

<commit_message>
tham khảo đặc tả usecase
</commit_message>
<xml_diff>
--- a/Docs/MoTaUseCase.docx
+++ b/Docs/MoTaUseCase.docx
@@ -2,6 +2,41 @@
 <file path=word/document.xml><?xml version="1.0" encoding="utf-8"?>
 <w:document xmlns:wpc="http://schemas.microsoft.com/office/word/2010/wordprocessingCanvas" xmlns:cx="http://schemas.microsoft.com/office/drawing/2014/chartex" xmlns:cx1="http://schemas.microsoft.com/office/drawing/2015/9/8/chartex" xmlns:cx2="http://schemas.microsoft.com/office/drawing/2015/10/21/chartex" xmlns:cx3="http://schemas.microsoft.com/office/drawing/2016/5/9/chartex" xmlns:cx4="http://schemas.microsoft.com/office/drawing/2016/5/10/chartex" xmlns:cx5="http://schemas.microsoft.com/office/drawing/2016/5/11/chartex" xmlns:cx6="http://schemas.microsoft.com/office/drawing/2016/5/12/chartex" xmlns:cx7="http://schemas.microsoft.com/office/drawing/2016/5/13/chartex" xmlns:cx8="http://schemas.microsoft.com/office/drawing/2016/5/14/chartex" xmlns:mc="http://schemas.openxmlformats.org/markup-compatibility/2006" xmlns:aink="http://schemas.microsoft.com/office/drawing/2016/ink" xmlns:am3d="http://schemas.microsoft.com/office/drawing/2017/model3d" xmlns:o="urn:schemas-microsoft-com:office:office" xmlns:r="http://schemas.openxmlformats.org/officeDocument/2006/relationships" xmlns:m="http://schemas.openxmlformats.org/officeDocument/2006/math" xmlns:v="urn:schemas-microsoft-com:vml" xmlns:wp14="http://schemas.microsoft.com/office/word/2010/wordprocessingDrawing" xmlns:wp="http://schemas.openxmlformats.org/drawingml/2006/wordprocessingDrawing" xmlns:w10="urn:schemas-microsoft-com:office:word" xmlns:w="http://schemas.openxmlformats.org/wordprocessingml/2006/main" xmlns:w14="http://schemas.microsoft.com/office/word/2010/wordml" xmlns:w15="http://schemas.microsoft.com/office/word/2012/wordml" xmlns:w16cex="http://schemas.microsoft.com/office/word/2018/wordml/cex" xmlns:w16cid="http://schemas.microsoft.com/office/word/2016/wordml/cid" xmlns:w16="http://schemas.microsoft.com/office/word/2018/wordml" xmlns:w16se="http://schemas.microsoft.com/office/word/2015/wordml/symex" xmlns:wpg="http://schemas.microsoft.com/office/word/2010/wordprocessingGroup" xmlns:wpi="http://schemas.microsoft.com/office/word/2010/wordprocessingInk" xmlns:wne="http://schemas.microsoft.com/office/word/2006/wordml" xmlns:wps="http://schemas.microsoft.com/office/word/2010/wordprocessingShape" mc:Ignorable="w14 w15 w16se w16cid w16 w16cex wp14">
   <w:body>
+    <w:p>
+      <w:pPr>
+        <w:pStyle w:val="Heading1"/>
+        <w:tabs>
+          <w:tab w:val="left" w:pos="2716"/>
+        </w:tabs>
+        <w:rPr>
+          <w:rFonts w:ascii="Arial" w:hAnsi="Arial" w:cs="Arial"/>
+          <w:color w:val="0563C1" w:themeColor="hyperlink"/>
+          <w:sz w:val="24"/>
+          <w:szCs w:val="24"/>
+          <w:u w:val="single"/>
+        </w:rPr>
+      </w:pPr>
+      <w:hyperlink r:id="rId5" w:anchor="1_Dac_ta_Use_Case_la_gi" w:history="1">
+        <w:r>
+          <w:rPr>
+            <w:rStyle w:val="Hyperlink"/>
+            <w:rFonts w:ascii="Arial" w:hAnsi="Arial" w:cs="Arial"/>
+            <w:sz w:val="24"/>
+            <w:szCs w:val="24"/>
+          </w:rPr>
+          <w:t>LinkThamKha</w:t>
+        </w:r>
+        <w:r>
+          <w:rPr>
+            <w:rStyle w:val="Hyperlink"/>
+            <w:rFonts w:ascii="Arial" w:hAnsi="Arial" w:cs="Arial"/>
+            <w:sz w:val="24"/>
+            <w:szCs w:val="24"/>
+          </w:rPr>
+          <w:t>o</w:t>
+        </w:r>
+      </w:hyperlink>
+    </w:p>
     <w:p>
       <w:pPr>
         <w:pStyle w:val="Heading1"/>
@@ -1579,6 +1614,7 @@
   <w:style w:type="character" w:default="1" w:styleId="DefaultParagraphFont">
     <w:name w:val="Default Paragraph Font"/>
     <w:uiPriority w:val="1"/>
+    <w:semiHidden/>
     <w:unhideWhenUsed/>
   </w:style>
   <w:style w:type="table" w:default="1" w:styleId="TableNormal">
@@ -1644,6 +1680,41 @@
       <w:ind w:left="720"/>
       <w:contextualSpacing/>
     </w:pPr>
+  </w:style>
+  <w:style w:type="character" w:styleId="Hyperlink">
+    <w:name w:val="Hyperlink"/>
+    <w:basedOn w:val="DefaultParagraphFont"/>
+    <w:uiPriority w:val="99"/>
+    <w:unhideWhenUsed/>
+    <w:rsid w:val="00141ECF"/>
+    <w:rPr>
+      <w:color w:val="0563C1" w:themeColor="hyperlink"/>
+      <w:u w:val="single"/>
+    </w:rPr>
+  </w:style>
+  <w:style w:type="character" w:styleId="UnresolvedMention">
+    <w:name w:val="Unresolved Mention"/>
+    <w:basedOn w:val="DefaultParagraphFont"/>
+    <w:uiPriority w:val="99"/>
+    <w:semiHidden/>
+    <w:unhideWhenUsed/>
+    <w:rsid w:val="00141ECF"/>
+    <w:rPr>
+      <w:color w:val="605E5C"/>
+      <w:shd w:val="clear" w:color="auto" w:fill="E1DFDD"/>
+    </w:rPr>
+  </w:style>
+  <w:style w:type="character" w:styleId="FollowedHyperlink">
+    <w:name w:val="FollowedHyperlink"/>
+    <w:basedOn w:val="DefaultParagraphFont"/>
+    <w:uiPriority w:val="99"/>
+    <w:semiHidden/>
+    <w:unhideWhenUsed/>
+    <w:rsid w:val="00141ECF"/>
+    <w:rPr>
+      <w:color w:val="954F72" w:themeColor="followedHyperlink"/>
+      <w:u w:val="single"/>
+    </w:rPr>
   </w:style>
 </w:styles>
 </file>

</xml_diff>

<commit_message>
Sửa danh sách chức năng+ biên bản chấm
</commit_message>
<xml_diff>
--- a/Docs/MoTaUseCase.docx
+++ b/Docs/MoTaUseCase.docx
@@ -1,6 +1,6 @@
 
 <file path=word/document.xml><?xml version="1.0" encoding="utf-8"?>
-<w:document xmlns:wpc="http://schemas.microsoft.com/office/word/2010/wordprocessingCanvas" xmlns:cx="http://schemas.microsoft.com/office/drawing/2014/chartex" xmlns:cx1="http://schemas.microsoft.com/office/drawing/2015/9/8/chartex" xmlns:cx2="http://schemas.microsoft.com/office/drawing/2015/10/21/chartex" xmlns:cx3="http://schemas.microsoft.com/office/drawing/2016/5/9/chartex" xmlns:cx4="http://schemas.microsoft.com/office/drawing/2016/5/10/chartex" xmlns:cx5="http://schemas.microsoft.com/office/drawing/2016/5/11/chartex" xmlns:cx6="http://schemas.microsoft.com/office/drawing/2016/5/12/chartex" xmlns:cx7="http://schemas.microsoft.com/office/drawing/2016/5/13/chartex" xmlns:cx8="http://schemas.microsoft.com/office/drawing/2016/5/14/chartex" xmlns:mc="http://schemas.openxmlformats.org/markup-compatibility/2006" xmlns:aink="http://schemas.microsoft.com/office/drawing/2016/ink" xmlns:am3d="http://schemas.microsoft.com/office/drawing/2017/model3d" xmlns:o="urn:schemas-microsoft-com:office:office" xmlns:r="http://schemas.openxmlformats.org/officeDocument/2006/relationships" xmlns:m="http://schemas.openxmlformats.org/officeDocument/2006/math" xmlns:v="urn:schemas-microsoft-com:vml" xmlns:wp14="http://schemas.microsoft.com/office/word/2010/wordprocessingDrawing" xmlns:wp="http://schemas.openxmlformats.org/drawingml/2006/wordprocessingDrawing" xmlns:w10="urn:schemas-microsoft-com:office:word" xmlns:w="http://schemas.openxmlformats.org/wordprocessingml/2006/main" xmlns:w14="http://schemas.microsoft.com/office/word/2010/wordml" xmlns:w15="http://schemas.microsoft.com/office/word/2012/wordml" xmlns:w16cex="http://schemas.microsoft.com/office/word/2018/wordml/cex" xmlns:w16cid="http://schemas.microsoft.com/office/word/2016/wordml/cid" xmlns:w16="http://schemas.microsoft.com/office/word/2018/wordml" xmlns:w16se="http://schemas.microsoft.com/office/word/2015/wordml/symex" xmlns:wpg="http://schemas.microsoft.com/office/word/2010/wordprocessingGroup" xmlns:wpi="http://schemas.microsoft.com/office/word/2010/wordprocessingInk" xmlns:wne="http://schemas.microsoft.com/office/word/2006/wordml" xmlns:wps="http://schemas.microsoft.com/office/word/2010/wordprocessingShape" mc:Ignorable="w14 w15 w16se w16cid w16 w16cex wp14">
+<w:document xmlns:wpc="http://schemas.microsoft.com/office/word/2010/wordprocessingCanvas" xmlns:cx="http://schemas.microsoft.com/office/drawing/2014/chartex" xmlns:cx1="http://schemas.microsoft.com/office/drawing/2015/9/8/chartex" xmlns:cx2="http://schemas.microsoft.com/office/drawing/2015/10/21/chartex" xmlns:cx3="http://schemas.microsoft.com/office/drawing/2016/5/9/chartex" xmlns:cx4="http://schemas.microsoft.com/office/drawing/2016/5/10/chartex" xmlns:cx5="http://schemas.microsoft.com/office/drawing/2016/5/11/chartex" xmlns:cx6="http://schemas.microsoft.com/office/drawing/2016/5/12/chartex" xmlns:cx7="http://schemas.microsoft.com/office/drawing/2016/5/13/chartex" xmlns:cx8="http://schemas.microsoft.com/office/drawing/2016/5/14/chartex" xmlns:mc="http://schemas.openxmlformats.org/markup-compatibility/2006" xmlns:aink="http://schemas.microsoft.com/office/drawing/2016/ink" xmlns:am3d="http://schemas.microsoft.com/office/drawing/2017/model3d" xmlns:o="urn:schemas-microsoft-com:office:office" xmlns:r="http://schemas.openxmlformats.org/officeDocument/2006/relationships" xmlns:m="http://schemas.openxmlformats.org/officeDocument/2006/math" xmlns:v="urn:schemas-microsoft-com:vml" xmlns:wp14="http://schemas.microsoft.com/office/word/2010/wordprocessingDrawing" xmlns:wp="http://schemas.openxmlformats.org/drawingml/2006/wordprocessingDrawing" xmlns:w10="urn:schemas-microsoft-com:office:word" xmlns:w="http://schemas.openxmlformats.org/wordprocessingml/2006/main" xmlns:w14="http://schemas.microsoft.com/office/word/2010/wordml" xmlns:w15="http://schemas.microsoft.com/office/word/2012/wordml" xmlns:w16cex="http://schemas.microsoft.com/office/word/2018/wordml/cex" xmlns:w16cid="http://schemas.microsoft.com/office/word/2016/wordml/cid" xmlns:w16="http://schemas.microsoft.com/office/word/2018/wordml" xmlns:w16sdtdh="http://schemas.microsoft.com/office/word/2020/wordml/sdtdatahash" xmlns:w16se="http://schemas.microsoft.com/office/word/2015/wordml/symex" xmlns:wpg="http://schemas.microsoft.com/office/word/2010/wordprocessingGroup" xmlns:wpi="http://schemas.microsoft.com/office/word/2010/wordprocessingInk" xmlns:wne="http://schemas.microsoft.com/office/word/2006/wordml" xmlns:wps="http://schemas.microsoft.com/office/word/2010/wordprocessingShape" mc:Ignorable="w14 w15 w16se w16cid w16 w16cex w16sdtdh wp14">
   <w:body>
     <w:p>
       <w:pPr>
@@ -24,22 +24,18 @@
             <w:sz w:val="24"/>
             <w:szCs w:val="24"/>
           </w:rPr>
-          <w:t>LinkThamKha</w:t>
-        </w:r>
-        <w:r>
-          <w:rPr>
-            <w:rStyle w:val="Hyperlink"/>
-            <w:rFonts w:ascii="Arial" w:hAnsi="Arial" w:cs="Arial"/>
-            <w:sz w:val="24"/>
-            <w:szCs w:val="24"/>
-          </w:rPr>
-          <w:t>o</w:t>
+          <w:t>LinkThamKhao</w:t>
         </w:r>
       </w:hyperlink>
     </w:p>
     <w:p>
       <w:pPr>
         <w:pStyle w:val="Heading1"/>
+        <w:numPr>
+          <w:ilvl w:val="0"/>
+          <w:numId w:val="4"/>
+        </w:numPr>
+        <w:spacing w:line="180" w:lineRule="auto"/>
         <w:rPr>
           <w:rFonts w:ascii="Arial" w:hAnsi="Arial" w:cs="Arial"/>
           <w:b/>
@@ -58,13 +54,13 @@
       </w:r>
     </w:p>
     <w:p>
-      <w:r>
-        <w:t>xxx</w:t>
-      </w:r>
-    </w:p>
-    <w:p>
       <w:pPr>
         <w:pStyle w:val="Heading1"/>
+        <w:numPr>
+          <w:ilvl w:val="0"/>
+          <w:numId w:val="4"/>
+        </w:numPr>
+        <w:spacing w:line="180" w:lineRule="auto"/>
         <w:rPr>
           <w:rFonts w:ascii="Arial" w:hAnsi="Arial" w:cs="Arial"/>
           <w:b/>
@@ -461,6 +457,11 @@
     <w:p>
       <w:pPr>
         <w:pStyle w:val="Heading1"/>
+        <w:numPr>
+          <w:ilvl w:val="0"/>
+          <w:numId w:val="4"/>
+        </w:numPr>
+        <w:spacing w:line="180" w:lineRule="auto"/>
         <w:rPr>
           <w:rFonts w:ascii="Arial" w:hAnsi="Arial" w:cs="Arial"/>
           <w:b/>
@@ -475,13 +476,43 @@
           <w:bCs/>
           <w:color w:val="000000" w:themeColor="text1"/>
         </w:rPr>
-        <w:lastRenderedPageBreak/>
         <w:t>Quản lý thông tin mặt hàng</w:t>
       </w:r>
     </w:p>
     <w:p>
       <w:pPr>
+        <w:pStyle w:val="ListParagraph"/>
+        <w:numPr>
+          <w:ilvl w:val="0"/>
+          <w:numId w:val="4"/>
+        </w:numPr>
+        <w:rPr>
+          <w:rFonts w:ascii="Arial" w:hAnsi="Arial" w:cs="Arial"/>
+          <w:b/>
+          <w:bCs/>
+          <w:sz w:val="32"/>
+          <w:szCs w:val="32"/>
+        </w:rPr>
+      </w:pPr>
+      <w:r>
+        <w:rPr>
+          <w:rFonts w:ascii="Arial" w:hAnsi="Arial" w:cs="Arial"/>
+          <w:b/>
+          <w:bCs/>
+          <w:sz w:val="32"/>
+          <w:szCs w:val="32"/>
+        </w:rPr>
+        <w:t>Trang người bán</w:t>
+      </w:r>
+    </w:p>
+    <w:p>
+      <w:pPr>
         <w:pStyle w:val="Heading1"/>
+        <w:numPr>
+          <w:ilvl w:val="0"/>
+          <w:numId w:val="4"/>
+        </w:numPr>
+        <w:spacing w:line="180" w:lineRule="auto"/>
         <w:rPr>
           <w:rFonts w:ascii="Arial" w:hAnsi="Arial" w:cs="Arial"/>
           <w:b/>
@@ -502,6 +533,11 @@
     <w:p>
       <w:pPr>
         <w:pStyle w:val="Heading1"/>
+        <w:numPr>
+          <w:ilvl w:val="0"/>
+          <w:numId w:val="4"/>
+        </w:numPr>
+        <w:spacing w:line="180" w:lineRule="auto"/>
         <w:rPr>
           <w:rFonts w:ascii="Arial" w:hAnsi="Arial" w:cs="Arial"/>
           <w:b/>
@@ -522,26 +558,11 @@
     <w:p>
       <w:pPr>
         <w:pStyle w:val="Heading1"/>
-        <w:rPr>
-          <w:rFonts w:ascii="Arial" w:hAnsi="Arial" w:cs="Arial"/>
-          <w:b/>
-          <w:bCs/>
-          <w:color w:val="000000" w:themeColor="text1"/>
-        </w:rPr>
-      </w:pPr>
-      <w:r>
-        <w:rPr>
-          <w:rFonts w:ascii="Arial" w:hAnsi="Arial" w:cs="Arial"/>
-          <w:b/>
-          <w:bCs/>
-          <w:color w:val="000000" w:themeColor="text1"/>
-        </w:rPr>
-        <w:t>Quản lý chương trình khuyến mãi</w:t>
-      </w:r>
-    </w:p>
-    <w:p>
-      <w:pPr>
-        <w:pStyle w:val="Heading1"/>
+        <w:numPr>
+          <w:ilvl w:val="0"/>
+          <w:numId w:val="4"/>
+        </w:numPr>
+        <w:spacing w:line="180" w:lineRule="auto"/>
         <w:rPr>
           <w:rFonts w:ascii="Arial" w:hAnsi="Arial" w:cs="Arial"/>
           <w:b/>
@@ -562,6 +583,11 @@
     <w:p>
       <w:pPr>
         <w:pStyle w:val="Heading1"/>
+        <w:numPr>
+          <w:ilvl w:val="0"/>
+          <w:numId w:val="4"/>
+        </w:numPr>
+        <w:spacing w:line="180" w:lineRule="auto"/>
         <w:rPr>
           <w:rFonts w:ascii="Arial" w:hAnsi="Arial" w:cs="Arial"/>
           <w:b/>
@@ -582,6 +608,11 @@
     <w:p>
       <w:pPr>
         <w:pStyle w:val="Heading1"/>
+        <w:numPr>
+          <w:ilvl w:val="0"/>
+          <w:numId w:val="4"/>
+        </w:numPr>
+        <w:spacing w:line="180" w:lineRule="auto"/>
         <w:rPr>
           <w:rFonts w:ascii="Arial" w:hAnsi="Arial" w:cs="Arial"/>
           <w:b/>
@@ -602,6 +633,11 @@
     <w:p>
       <w:pPr>
         <w:pStyle w:val="Heading1"/>
+        <w:numPr>
+          <w:ilvl w:val="0"/>
+          <w:numId w:val="4"/>
+        </w:numPr>
+        <w:spacing w:line="180" w:lineRule="auto"/>
         <w:rPr>
           <w:rFonts w:ascii="Arial" w:hAnsi="Arial" w:cs="Arial"/>
           <w:b/>
@@ -622,6 +658,11 @@
     <w:p>
       <w:pPr>
         <w:pStyle w:val="Heading1"/>
+        <w:numPr>
+          <w:ilvl w:val="0"/>
+          <w:numId w:val="4"/>
+        </w:numPr>
+        <w:spacing w:line="180" w:lineRule="auto"/>
         <w:rPr>
           <w:rFonts w:ascii="Arial" w:hAnsi="Arial" w:cs="Arial"/>
           <w:b/>
@@ -642,6 +683,11 @@
     <w:p>
       <w:pPr>
         <w:pStyle w:val="Heading1"/>
+        <w:numPr>
+          <w:ilvl w:val="0"/>
+          <w:numId w:val="4"/>
+        </w:numPr>
+        <w:spacing w:line="180" w:lineRule="auto"/>
         <w:rPr>
           <w:rFonts w:ascii="Arial" w:hAnsi="Arial" w:cs="Arial"/>
           <w:b/>
@@ -662,6 +708,11 @@
     <w:p>
       <w:pPr>
         <w:pStyle w:val="Heading1"/>
+        <w:numPr>
+          <w:ilvl w:val="0"/>
+          <w:numId w:val="4"/>
+        </w:numPr>
+        <w:spacing w:line="180" w:lineRule="auto"/>
         <w:rPr>
           <w:rFonts w:ascii="Arial" w:hAnsi="Arial" w:cs="Arial"/>
           <w:b/>
@@ -682,6 +733,11 @@
     <w:p>
       <w:pPr>
         <w:pStyle w:val="Heading1"/>
+        <w:numPr>
+          <w:ilvl w:val="0"/>
+          <w:numId w:val="4"/>
+        </w:numPr>
+        <w:spacing w:line="180" w:lineRule="auto"/>
         <w:rPr>
           <w:rFonts w:ascii="Arial" w:hAnsi="Arial" w:cs="Arial"/>
           <w:b/>
@@ -702,6 +758,11 @@
     <w:p>
       <w:pPr>
         <w:pStyle w:val="Heading1"/>
+        <w:numPr>
+          <w:ilvl w:val="0"/>
+          <w:numId w:val="4"/>
+        </w:numPr>
+        <w:spacing w:line="180" w:lineRule="auto"/>
         <w:rPr>
           <w:rFonts w:ascii="Arial" w:hAnsi="Arial" w:cs="Arial"/>
           <w:b/>
@@ -722,6 +783,11 @@
     <w:p>
       <w:pPr>
         <w:pStyle w:val="Heading1"/>
+        <w:numPr>
+          <w:ilvl w:val="0"/>
+          <w:numId w:val="4"/>
+        </w:numPr>
+        <w:spacing w:line="180" w:lineRule="auto"/>
         <w:rPr>
           <w:rFonts w:ascii="Arial" w:hAnsi="Arial" w:cs="Arial"/>
           <w:b/>
@@ -742,6 +808,11 @@
     <w:p>
       <w:pPr>
         <w:pStyle w:val="Heading1"/>
+        <w:numPr>
+          <w:ilvl w:val="0"/>
+          <w:numId w:val="4"/>
+        </w:numPr>
+        <w:spacing w:line="180" w:lineRule="auto"/>
         <w:rPr>
           <w:rFonts w:ascii="Arial" w:hAnsi="Arial" w:cs="Arial"/>
           <w:b/>
@@ -762,6 +833,12 @@
     <w:p>
       <w:pPr>
         <w:pStyle w:val="Heading1"/>
+        <w:numPr>
+          <w:ilvl w:val="0"/>
+          <w:numId w:val="4"/>
+        </w:numPr>
+        <w:spacing w:line="180" w:lineRule="auto"/>
+        <w:ind w:left="1418" w:hanging="1058"/>
         <w:rPr>
           <w:rFonts w:ascii="Arial" w:hAnsi="Arial" w:cs="Arial"/>
           <w:b/>
@@ -777,6 +854,24 @@
           <w:color w:val="000000" w:themeColor="text1"/>
         </w:rPr>
         <w:t>Gợi ý sản phẩm</w:t>
+      </w:r>
+      <w:r>
+        <w:rPr>
+          <w:rFonts w:ascii="Arial" w:hAnsi="Arial" w:cs="Arial"/>
+          <w:b/>
+          <w:bCs/>
+          <w:color w:val="000000" w:themeColor="text1"/>
+        </w:rPr>
+        <w:t xml:space="preserve"> – </w:t>
+      </w:r>
+      <w:r>
+        <w:rPr>
+          <w:rFonts w:ascii="Arial" w:hAnsi="Arial" w:cs="Arial"/>
+          <w:b/>
+          <w:bCs/>
+          <w:color w:val="000000" w:themeColor="text1"/>
+        </w:rPr>
+        <w:t>Sp bán chạy, hot,… lên trang chủ</w:t>
       </w:r>
     </w:p>
     <w:sectPr>
@@ -791,7 +886,7 @@
 </file>
 
 <file path=word/numbering.xml><?xml version="1.0" encoding="utf-8"?>
-<w:numbering xmlns:wpc="http://schemas.microsoft.com/office/word/2010/wordprocessingCanvas" xmlns:cx="http://schemas.microsoft.com/office/drawing/2014/chartex" xmlns:cx1="http://schemas.microsoft.com/office/drawing/2015/9/8/chartex" xmlns:cx2="http://schemas.microsoft.com/office/drawing/2015/10/21/chartex" xmlns:cx3="http://schemas.microsoft.com/office/drawing/2016/5/9/chartex" xmlns:cx4="http://schemas.microsoft.com/office/drawing/2016/5/10/chartex" xmlns:cx5="http://schemas.microsoft.com/office/drawing/2016/5/11/chartex" xmlns:cx6="http://schemas.microsoft.com/office/drawing/2016/5/12/chartex" xmlns:cx7="http://schemas.microsoft.com/office/drawing/2016/5/13/chartex" xmlns:cx8="http://schemas.microsoft.com/office/drawing/2016/5/14/chartex" xmlns:mc="http://schemas.openxmlformats.org/markup-compatibility/2006" xmlns:aink="http://schemas.microsoft.com/office/drawing/2016/ink" xmlns:am3d="http://schemas.microsoft.com/office/drawing/2017/model3d" xmlns:o="urn:schemas-microsoft-com:office:office" xmlns:r="http://schemas.openxmlformats.org/officeDocument/2006/relationships" xmlns:m="http://schemas.openxmlformats.org/officeDocument/2006/math" xmlns:v="urn:schemas-microsoft-com:vml" xmlns:wp14="http://schemas.microsoft.com/office/word/2010/wordprocessingDrawing" xmlns:wp="http://schemas.openxmlformats.org/drawingml/2006/wordprocessingDrawing" xmlns:w10="urn:schemas-microsoft-com:office:word" xmlns:w="http://schemas.openxmlformats.org/wordprocessingml/2006/main" xmlns:w14="http://schemas.microsoft.com/office/word/2010/wordml" xmlns:w15="http://schemas.microsoft.com/office/word/2012/wordml" xmlns:w16cex="http://schemas.microsoft.com/office/word/2018/wordml/cex" xmlns:w16cid="http://schemas.microsoft.com/office/word/2016/wordml/cid" xmlns:w16="http://schemas.microsoft.com/office/word/2018/wordml" xmlns:w16se="http://schemas.microsoft.com/office/word/2015/wordml/symex" xmlns:wpg="http://schemas.microsoft.com/office/word/2010/wordprocessingGroup" xmlns:wpi="http://schemas.microsoft.com/office/word/2010/wordprocessingInk" xmlns:wne="http://schemas.microsoft.com/office/word/2006/wordml" xmlns:wps="http://schemas.microsoft.com/office/word/2010/wordprocessingShape" mc:Ignorable="w14 w15 w16se w16cid w16 w16cex wp14">
+<w:numbering xmlns:wpc="http://schemas.microsoft.com/office/word/2010/wordprocessingCanvas" xmlns:cx="http://schemas.microsoft.com/office/drawing/2014/chartex" xmlns:cx1="http://schemas.microsoft.com/office/drawing/2015/9/8/chartex" xmlns:cx2="http://schemas.microsoft.com/office/drawing/2015/10/21/chartex" xmlns:cx3="http://schemas.microsoft.com/office/drawing/2016/5/9/chartex" xmlns:cx4="http://schemas.microsoft.com/office/drawing/2016/5/10/chartex" xmlns:cx5="http://schemas.microsoft.com/office/drawing/2016/5/11/chartex" xmlns:cx6="http://schemas.microsoft.com/office/drawing/2016/5/12/chartex" xmlns:cx7="http://schemas.microsoft.com/office/drawing/2016/5/13/chartex" xmlns:cx8="http://schemas.microsoft.com/office/drawing/2016/5/14/chartex" xmlns:mc="http://schemas.openxmlformats.org/markup-compatibility/2006" xmlns:aink="http://schemas.microsoft.com/office/drawing/2016/ink" xmlns:am3d="http://schemas.microsoft.com/office/drawing/2017/model3d" xmlns:o="urn:schemas-microsoft-com:office:office" xmlns:r="http://schemas.openxmlformats.org/officeDocument/2006/relationships" xmlns:m="http://schemas.openxmlformats.org/officeDocument/2006/math" xmlns:v="urn:schemas-microsoft-com:vml" xmlns:wp14="http://schemas.microsoft.com/office/word/2010/wordprocessingDrawing" xmlns:wp="http://schemas.openxmlformats.org/drawingml/2006/wordprocessingDrawing" xmlns:w10="urn:schemas-microsoft-com:office:word" xmlns:w="http://schemas.openxmlformats.org/wordprocessingml/2006/main" xmlns:w14="http://schemas.microsoft.com/office/word/2010/wordml" xmlns:w15="http://schemas.microsoft.com/office/word/2012/wordml" xmlns:w16cex="http://schemas.microsoft.com/office/word/2018/wordml/cex" xmlns:w16cid="http://schemas.microsoft.com/office/word/2016/wordml/cid" xmlns:w16="http://schemas.microsoft.com/office/word/2018/wordml" xmlns:w16sdtdh="http://schemas.microsoft.com/office/word/2020/wordml/sdtdatahash" xmlns:w16se="http://schemas.microsoft.com/office/word/2015/wordml/symex" xmlns:wpg="http://schemas.microsoft.com/office/word/2010/wordprocessingGroup" xmlns:wpi="http://schemas.microsoft.com/office/word/2010/wordprocessingInk" xmlns:wne="http://schemas.microsoft.com/office/word/2006/wordml" xmlns:wps="http://schemas.microsoft.com/office/word/2010/wordprocessingShape" mc:Ignorable="w14 w15 w16se w16cid w16 w16cex w16sdtdh wp14">
   <w:abstractNum w:abstractNumId="0" w15:restartNumberingAfterBreak="0">
     <w:nsid w:val="10775D1E"/>
     <w:multiLevelType w:val="hybridMultilevel"/>
@@ -882,6 +977,92 @@
     </w:lvl>
   </w:abstractNum>
   <w:abstractNum w:abstractNumId="1" w15:restartNumberingAfterBreak="0">
+    <w:nsid w:val="2B9D6AB9"/>
+    <w:multiLevelType w:val="hybridMultilevel"/>
+    <w:tmpl w:val="28B62F2C"/>
+    <w:lvl w:ilvl="0" w:tplc="0409000F">
+      <w:start w:val="1"/>
+      <w:numFmt w:val="decimal"/>
+      <w:lvlText w:val="%1."/>
+      <w:lvlJc w:val="left"/>
+      <w:pPr>
+        <w:ind w:left="720" w:hanging="360"/>
+      </w:pPr>
+    </w:lvl>
+    <w:lvl w:ilvl="1" w:tplc="04090019" w:tentative="1">
+      <w:start w:val="1"/>
+      <w:numFmt w:val="lowerLetter"/>
+      <w:lvlText w:val="%2."/>
+      <w:lvlJc w:val="left"/>
+      <w:pPr>
+        <w:ind w:left="1440" w:hanging="360"/>
+      </w:pPr>
+    </w:lvl>
+    <w:lvl w:ilvl="2" w:tplc="0409001B" w:tentative="1">
+      <w:start w:val="1"/>
+      <w:numFmt w:val="lowerRoman"/>
+      <w:lvlText w:val="%3."/>
+      <w:lvlJc w:val="right"/>
+      <w:pPr>
+        <w:ind w:left="2160" w:hanging="180"/>
+      </w:pPr>
+    </w:lvl>
+    <w:lvl w:ilvl="3" w:tplc="0409000F" w:tentative="1">
+      <w:start w:val="1"/>
+      <w:numFmt w:val="decimal"/>
+      <w:lvlText w:val="%4."/>
+      <w:lvlJc w:val="left"/>
+      <w:pPr>
+        <w:ind w:left="2880" w:hanging="360"/>
+      </w:pPr>
+    </w:lvl>
+    <w:lvl w:ilvl="4" w:tplc="04090019" w:tentative="1">
+      <w:start w:val="1"/>
+      <w:numFmt w:val="lowerLetter"/>
+      <w:lvlText w:val="%5."/>
+      <w:lvlJc w:val="left"/>
+      <w:pPr>
+        <w:ind w:left="3600" w:hanging="360"/>
+      </w:pPr>
+    </w:lvl>
+    <w:lvl w:ilvl="5" w:tplc="0409001B" w:tentative="1">
+      <w:start w:val="1"/>
+      <w:numFmt w:val="lowerRoman"/>
+      <w:lvlText w:val="%6."/>
+      <w:lvlJc w:val="right"/>
+      <w:pPr>
+        <w:ind w:left="4320" w:hanging="180"/>
+      </w:pPr>
+    </w:lvl>
+    <w:lvl w:ilvl="6" w:tplc="0409000F" w:tentative="1">
+      <w:start w:val="1"/>
+      <w:numFmt w:val="decimal"/>
+      <w:lvlText w:val="%7."/>
+      <w:lvlJc w:val="left"/>
+      <w:pPr>
+        <w:ind w:left="5040" w:hanging="360"/>
+      </w:pPr>
+    </w:lvl>
+    <w:lvl w:ilvl="7" w:tplc="04090019" w:tentative="1">
+      <w:start w:val="1"/>
+      <w:numFmt w:val="lowerLetter"/>
+      <w:lvlText w:val="%8."/>
+      <w:lvlJc w:val="left"/>
+      <w:pPr>
+        <w:ind w:left="5760" w:hanging="360"/>
+      </w:pPr>
+    </w:lvl>
+    <w:lvl w:ilvl="8" w:tplc="0409001B" w:tentative="1">
+      <w:start w:val="1"/>
+      <w:numFmt w:val="lowerRoman"/>
+      <w:lvlText w:val="%9."/>
+      <w:lvlJc w:val="right"/>
+      <w:pPr>
+        <w:ind w:left="6480" w:hanging="180"/>
+      </w:pPr>
+    </w:lvl>
+  </w:abstractNum>
+  <w:abstractNum w:abstractNumId="2" w15:restartNumberingAfterBreak="0">
     <w:nsid w:val="405E204D"/>
     <w:multiLevelType w:val="multilevel"/>
     <w:tmpl w:val="E3246346"/>
@@ -1030,7 +1211,7 @@
       </w:rPr>
     </w:lvl>
   </w:abstractNum>
-  <w:abstractNum w:abstractNumId="2" w15:restartNumberingAfterBreak="0">
+  <w:abstractNum w:abstractNumId="3" w15:restartNumberingAfterBreak="0">
     <w:nsid w:val="6EB25FC2"/>
     <w:multiLevelType w:val="multilevel"/>
     <w:tmpl w:val="DBEC7CF2"/>
@@ -1180,19 +1361,22 @@
     </w:lvl>
   </w:abstractNum>
   <w:num w:numId="1">
-    <w:abstractNumId w:val="1"/>
+    <w:abstractNumId w:val="2"/>
   </w:num>
   <w:num w:numId="2">
-    <w:abstractNumId w:val="2"/>
+    <w:abstractNumId w:val="3"/>
   </w:num>
   <w:num w:numId="3">
     <w:abstractNumId w:val="0"/>
+  </w:num>
+  <w:num w:numId="4">
+    <w:abstractNumId w:val="1"/>
   </w:num>
 </w:numbering>
 </file>
 
 <file path=word/styles.xml><?xml version="1.0" encoding="utf-8"?>
-<w:styles xmlns:mc="http://schemas.openxmlformats.org/markup-compatibility/2006" xmlns:r="http://schemas.openxmlformats.org/officeDocument/2006/relationships" xmlns:w="http://schemas.openxmlformats.org/wordprocessingml/2006/main" xmlns:w14="http://schemas.microsoft.com/office/word/2010/wordml" xmlns:w15="http://schemas.microsoft.com/office/word/2012/wordml" xmlns:w16cex="http://schemas.microsoft.com/office/word/2018/wordml/cex" xmlns:w16cid="http://schemas.microsoft.com/office/word/2016/wordml/cid" xmlns:w16="http://schemas.microsoft.com/office/word/2018/wordml" xmlns:w16se="http://schemas.microsoft.com/office/word/2015/wordml/symex" mc:Ignorable="w14 w15 w16se w16cid w16 w16cex">
+<w:styles xmlns:mc="http://schemas.openxmlformats.org/markup-compatibility/2006" xmlns:r="http://schemas.openxmlformats.org/officeDocument/2006/relationships" xmlns:w="http://schemas.openxmlformats.org/wordprocessingml/2006/main" xmlns:w14="http://schemas.microsoft.com/office/word/2010/wordml" xmlns:w15="http://schemas.microsoft.com/office/word/2012/wordml" xmlns:w16cex="http://schemas.microsoft.com/office/word/2018/wordml/cex" xmlns:w16cid="http://schemas.microsoft.com/office/word/2016/wordml/cid" xmlns:w16="http://schemas.microsoft.com/office/word/2018/wordml" xmlns:w16sdtdh="http://schemas.microsoft.com/office/word/2020/wordml/sdtdatahash" xmlns:w16se="http://schemas.microsoft.com/office/word/2015/wordml/symex" mc:Ignorable="w14 w15 w16se w16cid w16 w16cex w16sdtdh">
   <w:docDefaults>
     <w:rPrDefault>
       <w:rPr>

</xml_diff>